<commit_message>
lesson 206 - saturday
</commit_message>
<xml_diff>
--- a/english_via_skype/solutions/doc/lesson_205_Business exe (4)_edit.docx
+++ b/english_via_skype/solutions/doc/lesson_205_Business exe (4)_edit.docx
@@ -655,6 +655,14 @@
         </w:rPr>
         <w:t>1.</w:t>
       </w:r>
+      <w:r>
+        <w:rPr>
+          <w:sz w:val="32"/>
+          <w:szCs w:val="32"/>
+          <w:lang w:val="en-US"/>
+        </w:rPr>
+        <w:t xml:space="preserve"> plan</w:t>
+      </w:r>
     </w:p>
     <w:p>
       <w:pPr>
@@ -672,6 +680,14 @@
         </w:rPr>
         <w:t>2.</w:t>
       </w:r>
+      <w:r>
+        <w:rPr>
+          <w:sz w:val="32"/>
+          <w:szCs w:val="32"/>
+          <w:lang w:val="en-US"/>
+        </w:rPr>
+        <w:t xml:space="preserve"> earnings</w:t>
+      </w:r>
     </w:p>
     <w:p>
       <w:pPr>
@@ -689,6 +705,22 @@
         </w:rPr>
         <w:t>3.</w:t>
       </w:r>
+      <w:r>
+        <w:rPr>
+          <w:sz w:val="32"/>
+          <w:szCs w:val="32"/>
+          <w:lang w:val="en-US"/>
+        </w:rPr>
+        <w:t xml:space="preserve"> deterio</w:t>
+      </w:r>
+      <w:r>
+        <w:rPr>
+          <w:sz w:val="32"/>
+          <w:szCs w:val="32"/>
+          <w:lang w:val="en-US"/>
+        </w:rPr>
+        <w:t>ration</w:t>
+      </w:r>
     </w:p>
     <w:p>
       <w:pPr>
@@ -706,6 +738,14 @@
         </w:rPr>
         <w:t>4.</w:t>
       </w:r>
+      <w:r>
+        <w:rPr>
+          <w:sz w:val="32"/>
+          <w:szCs w:val="32"/>
+          <w:lang w:val="en-US"/>
+        </w:rPr>
+        <w:t xml:space="preserve"> changes</w:t>
+      </w:r>
     </w:p>
     <w:p>
       <w:pPr>
@@ -723,6 +763,14 @@
         </w:rPr>
         <w:t>5.</w:t>
       </w:r>
+      <w:r>
+        <w:rPr>
+          <w:sz w:val="32"/>
+          <w:szCs w:val="32"/>
+          <w:lang w:val="en-US"/>
+        </w:rPr>
+        <w:t xml:space="preserve"> project, underperforming worker</w:t>
+      </w:r>
     </w:p>
     <w:p>
       <w:pPr>
@@ -746,7 +794,15 @@
           <w:szCs w:val="32"/>
           <w:lang w:val="en-US"/>
         </w:rPr>
-        <w:t xml:space="preserve"> retain earnings</w:t>
+        <w:t xml:space="preserve"> </w:t>
+      </w:r>
+      <w:r>
+        <w:rPr>
+          <w:sz w:val="32"/>
+          <w:szCs w:val="32"/>
+          <w:lang w:val="en-US"/>
+        </w:rPr>
+        <w:t>level, employment</w:t>
       </w:r>
     </w:p>
     <w:p>
@@ -765,6 +821,14 @@
         </w:rPr>
         <w:t xml:space="preserve">7. </w:t>
       </w:r>
+      <w:r>
+        <w:rPr>
+          <w:sz w:val="32"/>
+          <w:szCs w:val="32"/>
+          <w:lang w:val="en-US"/>
+        </w:rPr>
+        <w:t>impact, implications</w:t>
+      </w:r>
     </w:p>
     <w:p>
       <w:pPr>
@@ -782,6 +846,14 @@
         </w:rPr>
         <w:t xml:space="preserve">8. </w:t>
       </w:r>
+      <w:r>
+        <w:rPr>
+          <w:sz w:val="32"/>
+          <w:szCs w:val="32"/>
+          <w:lang w:val="en-US"/>
+        </w:rPr>
+        <w:t>competitors, yourself</w:t>
+      </w:r>
     </w:p>
     <w:p>
       <w:pPr>
@@ -799,33 +871,41 @@
         </w:rPr>
         <w:t xml:space="preserve">9. </w:t>
       </w:r>
-    </w:p>
-    <w:p>
-      <w:pPr>
-        <w:rPr>
-          <w:sz w:val="32"/>
-          <w:szCs w:val="32"/>
-          <w:lang w:val="en-US"/>
-        </w:rPr>
-      </w:pPr>
-      <w:r>
-        <w:rPr>
-          <w:sz w:val="32"/>
-          <w:szCs w:val="32"/>
-          <w:lang w:val="en-US"/>
-        </w:rPr>
-        <w:t xml:space="preserve">10. squander </w:t>
+      <w:r>
+        <w:rPr>
+          <w:sz w:val="32"/>
+          <w:szCs w:val="32"/>
+          <w:lang w:val="en-US"/>
+        </w:rPr>
+        <w:t>3 phases, reaction</w:t>
+      </w:r>
+    </w:p>
+    <w:p>
+      <w:pPr>
+        <w:rPr>
+          <w:sz w:val="32"/>
+          <w:szCs w:val="32"/>
+          <w:lang w:val="en-US"/>
+        </w:rPr>
+      </w:pPr>
+      <w:r>
+        <w:rPr>
+          <w:sz w:val="32"/>
+          <w:szCs w:val="32"/>
+          <w:lang w:val="en-US"/>
+        </w:rPr>
+        <w:t xml:space="preserve">10. </w:t>
+      </w:r>
+      <w:r>
+        <w:rPr>
+          <w:sz w:val="32"/>
+          <w:szCs w:val="32"/>
+          <w:lang w:val="en-US"/>
+        </w:rPr>
+        <w:t>people, resources</w:t>
       </w:r>
       <w:bookmarkStart w:id="0" w:name="_GoBack"/>
       <w:bookmarkEnd w:id="0"/>
-      <w:r>
-        <w:rPr>
-          <w:sz w:val="32"/>
-          <w:szCs w:val="32"/>
-          <w:lang w:val="en-US"/>
-        </w:rPr>
-        <w:t>money</w:t>
-      </w:r>
     </w:p>
     <w:p>
       <w:pPr>

</xml_diff>

<commit_message>
lesson 207 - monday
</commit_message>
<xml_diff>
--- a/english_via_skype/solutions/doc/lesson_205_Business exe (4)_edit.docx
+++ b/english_via_skype/solutions/doc/lesson_205_Business exe (4)_edit.docx
@@ -904,449 +904,447 @@
         </w:rPr>
         <w:t>people, resources</w:t>
       </w:r>
+    </w:p>
+    <w:p>
+      <w:pPr>
+        <w:rPr>
+          <w:sz w:val="32"/>
+          <w:szCs w:val="32"/>
+          <w:lang w:val="en-US"/>
+        </w:rPr>
+      </w:pPr>
+    </w:p>
+    <w:p>
+      <w:pPr>
+        <w:rPr>
+          <w:lang w:val="en-US"/>
+        </w:rPr>
+      </w:pPr>
+    </w:p>
+    <w:p>
+      <w:pPr>
+        <w:rPr>
+          <w:b/>
+          <w:sz w:val="32"/>
+          <w:szCs w:val="32"/>
+          <w:lang w:val="en-US"/>
+        </w:rPr>
+      </w:pPr>
+      <w:r>
+        <w:rPr>
+          <w:b/>
+          <w:sz w:val="32"/>
+          <w:szCs w:val="32"/>
+          <w:lang w:val="en-US"/>
+        </w:rPr>
+        <w:t xml:space="preserve">say , strive, stone, buzz, </w:t>
+      </w:r>
+      <w:r>
+        <w:rPr>
+          <w:b/>
+          <w:sz w:val="32"/>
+          <w:szCs w:val="32"/>
+          <w:lang w:val="en-US"/>
+        </w:rPr>
+        <w:t>up, up, music, cry, roof , swamped, roll</w:t>
+      </w:r>
+    </w:p>
+    <w:p>
+      <w:pPr>
+        <w:rPr>
+          <w:sz w:val="32"/>
+          <w:szCs w:val="32"/>
+          <w:lang w:val="en-US"/>
+        </w:rPr>
+      </w:pPr>
+    </w:p>
+    <w:p>
+      <w:pPr>
+        <w:rPr>
+          <w:sz w:val="32"/>
+          <w:szCs w:val="32"/>
+          <w:lang w:val="en-US"/>
+        </w:rPr>
+      </w:pPr>
+      <w:r>
+        <w:rPr>
+          <w:sz w:val="32"/>
+          <w:szCs w:val="32"/>
+          <w:lang w:val="en-US"/>
+        </w:rPr>
+        <w:lastRenderedPageBreak/>
+        <w:t>I always have a …</w:t>
+      </w:r>
+      <w:r>
+        <w:rPr>
+          <w:sz w:val="32"/>
+          <w:szCs w:val="32"/>
+          <w:lang w:val="en-US"/>
+        </w:rPr>
+        <w:t>sa</w:t>
+      </w:r>
+      <w:r>
+        <w:rPr>
+          <w:sz w:val="32"/>
+          <w:szCs w:val="32"/>
+          <w:lang w:val="en-US"/>
+        </w:rPr>
+        <w:t>y</w:t>
+      </w:r>
+      <w:r>
+        <w:rPr>
+          <w:sz w:val="32"/>
+          <w:szCs w:val="32"/>
+          <w:lang w:val="en-US"/>
+        </w:rPr>
+        <w:t>………………………in every important aspect regarding my project</w:t>
+      </w:r>
+    </w:p>
+    <w:p>
+      <w:pPr>
+        <w:rPr>
+          <w:sz w:val="32"/>
+          <w:szCs w:val="32"/>
+          <w:lang w:val="en-US"/>
+        </w:rPr>
+      </w:pPr>
+      <w:r>
+        <w:rPr>
+          <w:sz w:val="32"/>
+          <w:szCs w:val="32"/>
+          <w:lang w:val="en-US"/>
+        </w:rPr>
+        <w:t>We …</w:t>
+      </w:r>
+      <w:r>
+        <w:rPr>
+          <w:sz w:val="32"/>
+          <w:szCs w:val="32"/>
+          <w:lang w:val="en-US"/>
+        </w:rPr>
+        <w:t>strive</w:t>
+      </w:r>
+      <w:r>
+        <w:rPr>
+          <w:sz w:val="32"/>
+          <w:szCs w:val="32"/>
+          <w:lang w:val="en-US"/>
+        </w:rPr>
+        <w:t>…………………………for overall satisfaction of our clients</w:t>
+      </w:r>
+    </w:p>
+    <w:p>
+      <w:pPr>
+        <w:rPr>
+          <w:sz w:val="32"/>
+          <w:szCs w:val="32"/>
+          <w:lang w:val="en-US"/>
+        </w:rPr>
+      </w:pPr>
+      <w:r>
+        <w:rPr>
+          <w:sz w:val="32"/>
+          <w:szCs w:val="32"/>
+          <w:lang w:val="en-US"/>
+        </w:rPr>
+        <w:t>Nothing is set in …</w:t>
+      </w:r>
+      <w:r>
+        <w:rPr>
+          <w:sz w:val="32"/>
+          <w:szCs w:val="32"/>
+          <w:lang w:val="en-US"/>
+        </w:rPr>
+        <w:t>stone</w:t>
+      </w:r>
+      <w:r>
+        <w:rPr>
+          <w:sz w:val="32"/>
+          <w:szCs w:val="32"/>
+          <w:lang w:val="en-US"/>
+        </w:rPr>
+        <w:t>……………………….We need brainstorming</w:t>
+      </w:r>
+    </w:p>
+    <w:p>
+      <w:pPr>
+        <w:rPr>
+          <w:sz w:val="32"/>
+          <w:szCs w:val="32"/>
+          <w:lang w:val="en-US"/>
+        </w:rPr>
+      </w:pPr>
+      <w:r>
+        <w:rPr>
+          <w:sz w:val="32"/>
+          <w:szCs w:val="32"/>
+          <w:lang w:val="en-US"/>
+        </w:rPr>
+        <w:t>That product is going to generate a lot of …</w:t>
+      </w:r>
+      <w:r>
+        <w:rPr>
+          <w:sz w:val="32"/>
+          <w:szCs w:val="32"/>
+          <w:lang w:val="en-US"/>
+        </w:rPr>
+        <w:t>buzz</w:t>
+      </w:r>
+      <w:r>
+        <w:rPr>
+          <w:sz w:val="32"/>
+          <w:szCs w:val="32"/>
+          <w:lang w:val="en-US"/>
+        </w:rPr>
+        <w:t>……………………</w:t>
+      </w:r>
+    </w:p>
+    <w:p>
+      <w:pPr>
+        <w:rPr>
+          <w:sz w:val="32"/>
+          <w:szCs w:val="32"/>
+          <w:lang w:val="en-US"/>
+        </w:rPr>
+      </w:pPr>
+      <w:r>
+        <w:rPr>
+          <w:sz w:val="32"/>
+          <w:szCs w:val="32"/>
+          <w:lang w:val="en-US"/>
+        </w:rPr>
+        <w:t>Our revenue has gone through the …</w:t>
+      </w:r>
+      <w:r>
+        <w:rPr>
+          <w:sz w:val="32"/>
+          <w:szCs w:val="32"/>
+          <w:lang w:val="en-US"/>
+        </w:rPr>
+        <w:t>roof</w:t>
+      </w:r>
+      <w:r>
+        <w:rPr>
+          <w:sz w:val="32"/>
+          <w:szCs w:val="32"/>
+          <w:lang w:val="en-US"/>
+        </w:rPr>
+        <w:t>………………………….recently</w:t>
+      </w:r>
+    </w:p>
+    <w:p>
+      <w:pPr>
+        <w:rPr>
+          <w:sz w:val="32"/>
+          <w:szCs w:val="32"/>
+          <w:lang w:val="en-US"/>
+        </w:rPr>
+      </w:pPr>
+      <w:r>
+        <w:rPr>
+          <w:sz w:val="32"/>
+          <w:szCs w:val="32"/>
+          <w:lang w:val="en-US"/>
+        </w:rPr>
+        <w:t>We will have to face the …</w:t>
+      </w:r>
+      <w:r>
+        <w:rPr>
+          <w:sz w:val="32"/>
+          <w:szCs w:val="32"/>
+          <w:lang w:val="en-US"/>
+        </w:rPr>
+        <w:t>music</w:t>
+      </w:r>
+      <w:r>
+        <w:rPr>
+          <w:sz w:val="32"/>
+          <w:szCs w:val="32"/>
+          <w:lang w:val="en-US"/>
+        </w:rPr>
+        <w:t xml:space="preserve">……………………….if we don’t tackle that </w:t>
+      </w:r>
+    </w:p>
+    <w:p>
+      <w:pPr>
+        <w:rPr>
+          <w:sz w:val="32"/>
+          <w:szCs w:val="32"/>
+          <w:lang w:val="en-US"/>
+        </w:rPr>
+      </w:pPr>
+      <w:r>
+        <w:rPr>
+          <w:sz w:val="32"/>
+          <w:szCs w:val="32"/>
+          <w:lang w:val="en-US"/>
+        </w:rPr>
+        <w:t>It is far …</w:t>
+      </w:r>
+      <w:r>
+        <w:rPr>
+          <w:sz w:val="32"/>
+          <w:szCs w:val="32"/>
+          <w:lang w:val="en-US"/>
+        </w:rPr>
+        <w:t>cry</w:t>
+      </w:r>
+      <w:r>
+        <w:rPr>
+          <w:sz w:val="32"/>
+          <w:szCs w:val="32"/>
+          <w:lang w:val="en-US"/>
+        </w:rPr>
+        <w:t>……………………….from expected</w:t>
+      </w:r>
+    </w:p>
+    <w:p>
+      <w:pPr>
+        <w:rPr>
+          <w:sz w:val="32"/>
+          <w:szCs w:val="32"/>
+          <w:lang w:val="en-US"/>
+        </w:rPr>
+      </w:pPr>
+      <w:r>
+        <w:rPr>
+          <w:sz w:val="32"/>
+          <w:szCs w:val="32"/>
+          <w:lang w:val="en-US"/>
+        </w:rPr>
+        <w:t>You have messed …</w:t>
+      </w:r>
+      <w:r>
+        <w:rPr>
+          <w:sz w:val="32"/>
+          <w:szCs w:val="32"/>
+          <w:lang w:val="en-US"/>
+        </w:rPr>
+        <w:t>up</w:t>
+      </w:r>
+      <w:r>
+        <w:rPr>
+          <w:sz w:val="32"/>
+          <w:szCs w:val="32"/>
+          <w:lang w:val="en-US"/>
+        </w:rPr>
+        <w:t>……………………..We will have to p</w:t>
+      </w:r>
+      <w:r>
+        <w:rPr>
+          <w:sz w:val="32"/>
+          <w:szCs w:val="32"/>
+          <w:lang w:val="en-US"/>
+        </w:rPr>
+        <w:t>ic</w:t>
+      </w:r>
+      <w:r>
+        <w:rPr>
+          <w:sz w:val="32"/>
+          <w:szCs w:val="32"/>
+          <w:lang w:val="en-US"/>
+        </w:rPr>
+        <w:t>k</w:t>
+      </w:r>
+      <w:r>
+        <w:rPr>
+          <w:sz w:val="32"/>
+          <w:szCs w:val="32"/>
+          <w:lang w:val="en-US"/>
+        </w:rPr>
+        <w:t xml:space="preserve"> …</w:t>
+      </w:r>
+      <w:r>
+        <w:rPr>
+          <w:sz w:val="32"/>
+          <w:szCs w:val="32"/>
+          <w:lang w:val="en-US"/>
+        </w:rPr>
+        <w:t>up</w:t>
+      </w:r>
+      <w:r>
+        <w:rPr>
+          <w:sz w:val="32"/>
+          <w:szCs w:val="32"/>
+          <w:lang w:val="en-US"/>
+        </w:rPr>
+        <w:t>………</w:t>
+      </w:r>
+      <w:r>
+        <w:rPr>
+          <w:sz w:val="32"/>
+          <w:szCs w:val="32"/>
+          <w:lang w:val="en-US"/>
+        </w:rPr>
+        <w:t>…..</w:t>
+      </w:r>
+      <w:r>
+        <w:rPr>
+          <w:sz w:val="32"/>
+          <w:szCs w:val="32"/>
+          <w:lang w:val="en-US"/>
+        </w:rPr>
+        <w:t xml:space="preserve"> </w:t>
+      </w:r>
+      <w:r>
+        <w:rPr>
+          <w:sz w:val="32"/>
+          <w:szCs w:val="32"/>
+          <w:lang w:val="en-US"/>
+        </w:rPr>
+        <w:t>after you</w:t>
+      </w:r>
+    </w:p>
+    <w:p>
+      <w:pPr>
+        <w:rPr>
+          <w:sz w:val="32"/>
+          <w:szCs w:val="32"/>
+          <w:lang w:val="en-US"/>
+        </w:rPr>
+      </w:pPr>
+      <w:r>
+        <w:rPr>
+          <w:sz w:val="32"/>
+          <w:szCs w:val="32"/>
+          <w:lang w:val="en-US"/>
+        </w:rPr>
+        <w:t>We are …</w:t>
+      </w:r>
+      <w:r>
+        <w:rPr>
+          <w:sz w:val="32"/>
+          <w:szCs w:val="32"/>
+          <w:lang w:val="en-US"/>
+        </w:rPr>
+        <w:t>swamped</w:t>
+      </w:r>
+      <w:r>
+        <w:rPr>
+          <w:sz w:val="32"/>
+          <w:szCs w:val="32"/>
+          <w:lang w:val="en-US"/>
+        </w:rPr>
+        <w:t>………</w:t>
+      </w:r>
+      <w:r>
+        <w:rPr>
+          <w:sz w:val="32"/>
+          <w:szCs w:val="32"/>
+          <w:lang w:val="en-US"/>
+        </w:rPr>
+        <w:t>…………….. with documents. We need to ……</w:t>
+      </w:r>
+      <w:r>
+        <w:rPr>
+          <w:sz w:val="32"/>
+          <w:szCs w:val="32"/>
+          <w:lang w:val="en-US"/>
+        </w:rPr>
+        <w:t>rool</w:t>
+      </w:r>
       <w:bookmarkStart w:id="0" w:name="_GoBack"/>
       <w:bookmarkEnd w:id="0"/>
-    </w:p>
-    <w:p>
-      <w:pPr>
-        <w:rPr>
-          <w:sz w:val="32"/>
-          <w:szCs w:val="32"/>
-          <w:lang w:val="en-US"/>
-        </w:rPr>
-      </w:pPr>
-    </w:p>
-    <w:p>
-      <w:pPr>
-        <w:rPr>
-          <w:lang w:val="en-US"/>
-        </w:rPr>
-      </w:pPr>
-    </w:p>
-    <w:p>
-      <w:pPr>
-        <w:rPr>
-          <w:b/>
-          <w:sz w:val="32"/>
-          <w:szCs w:val="32"/>
-          <w:lang w:val="en-US"/>
-        </w:rPr>
-      </w:pPr>
-      <w:r>
-        <w:rPr>
-          <w:b/>
-          <w:sz w:val="32"/>
-          <w:szCs w:val="32"/>
-          <w:lang w:val="en-US"/>
-        </w:rPr>
-        <w:t xml:space="preserve">say , strive, stone, buzz, </w:t>
-      </w:r>
-      <w:r>
-        <w:rPr>
-          <w:b/>
-          <w:sz w:val="32"/>
-          <w:szCs w:val="32"/>
-          <w:lang w:val="en-US"/>
-        </w:rPr>
-        <w:t>up, up, music, cry, roof , swamped, roll</w:t>
-      </w:r>
-    </w:p>
-    <w:p>
-      <w:pPr>
-        <w:rPr>
-          <w:sz w:val="32"/>
-          <w:szCs w:val="32"/>
-          <w:lang w:val="en-US"/>
-        </w:rPr>
-      </w:pPr>
-    </w:p>
-    <w:p>
-      <w:pPr>
-        <w:rPr>
-          <w:sz w:val="32"/>
-          <w:szCs w:val="32"/>
-          <w:lang w:val="en-US"/>
-        </w:rPr>
-      </w:pPr>
-      <w:r>
-        <w:rPr>
-          <w:sz w:val="32"/>
-          <w:szCs w:val="32"/>
-          <w:lang w:val="en-US"/>
-        </w:rPr>
-        <w:lastRenderedPageBreak/>
-        <w:t>I always have a …</w:t>
-      </w:r>
-      <w:r>
-        <w:rPr>
-          <w:sz w:val="32"/>
-          <w:szCs w:val="32"/>
-          <w:lang w:val="en-US"/>
-        </w:rPr>
-        <w:t>sa</w:t>
-      </w:r>
-      <w:r>
-        <w:rPr>
-          <w:sz w:val="32"/>
-          <w:szCs w:val="32"/>
-          <w:lang w:val="en-US"/>
-        </w:rPr>
-        <w:t>y</w:t>
-      </w:r>
-      <w:r>
-        <w:rPr>
-          <w:sz w:val="32"/>
-          <w:szCs w:val="32"/>
-          <w:lang w:val="en-US"/>
-        </w:rPr>
-        <w:t>………………………in every important aspect regarding my project</w:t>
-      </w:r>
-    </w:p>
-    <w:p>
-      <w:pPr>
-        <w:rPr>
-          <w:sz w:val="32"/>
-          <w:szCs w:val="32"/>
-          <w:lang w:val="en-US"/>
-        </w:rPr>
-      </w:pPr>
-      <w:r>
-        <w:rPr>
-          <w:sz w:val="32"/>
-          <w:szCs w:val="32"/>
-          <w:lang w:val="en-US"/>
-        </w:rPr>
-        <w:t>We …</w:t>
-      </w:r>
-      <w:r>
-        <w:rPr>
-          <w:sz w:val="32"/>
-          <w:szCs w:val="32"/>
-          <w:lang w:val="en-US"/>
-        </w:rPr>
-        <w:t>strive</w:t>
-      </w:r>
-      <w:r>
-        <w:rPr>
-          <w:sz w:val="32"/>
-          <w:szCs w:val="32"/>
-          <w:lang w:val="en-US"/>
-        </w:rPr>
-        <w:t>…………………………for overall satisfaction of our clients</w:t>
-      </w:r>
-    </w:p>
-    <w:p>
-      <w:pPr>
-        <w:rPr>
-          <w:sz w:val="32"/>
-          <w:szCs w:val="32"/>
-          <w:lang w:val="en-US"/>
-        </w:rPr>
-      </w:pPr>
-      <w:r>
-        <w:rPr>
-          <w:sz w:val="32"/>
-          <w:szCs w:val="32"/>
-          <w:lang w:val="en-US"/>
-        </w:rPr>
-        <w:t>Nothing is set in …</w:t>
-      </w:r>
-      <w:r>
-        <w:rPr>
-          <w:sz w:val="32"/>
-          <w:szCs w:val="32"/>
-          <w:lang w:val="en-US"/>
-        </w:rPr>
-        <w:t>stone</w:t>
-      </w:r>
-      <w:r>
-        <w:rPr>
-          <w:sz w:val="32"/>
-          <w:szCs w:val="32"/>
-          <w:lang w:val="en-US"/>
-        </w:rPr>
-        <w:t>……………………….We need brainstorming</w:t>
-      </w:r>
-    </w:p>
-    <w:p>
-      <w:pPr>
-        <w:rPr>
-          <w:sz w:val="32"/>
-          <w:szCs w:val="32"/>
-          <w:lang w:val="en-US"/>
-        </w:rPr>
-      </w:pPr>
-      <w:r>
-        <w:rPr>
-          <w:sz w:val="32"/>
-          <w:szCs w:val="32"/>
-          <w:lang w:val="en-US"/>
-        </w:rPr>
-        <w:t>That product is going to generate a lot of …</w:t>
-      </w:r>
-      <w:r>
-        <w:rPr>
-          <w:sz w:val="32"/>
-          <w:szCs w:val="32"/>
-          <w:lang w:val="en-US"/>
-        </w:rPr>
-        <w:t>buzz</w:t>
-      </w:r>
-      <w:r>
-        <w:rPr>
-          <w:sz w:val="32"/>
-          <w:szCs w:val="32"/>
-          <w:lang w:val="en-US"/>
-        </w:rPr>
-        <w:t>……………………</w:t>
-      </w:r>
-    </w:p>
-    <w:p>
-      <w:pPr>
-        <w:rPr>
-          <w:sz w:val="32"/>
-          <w:szCs w:val="32"/>
-          <w:lang w:val="en-US"/>
-        </w:rPr>
-      </w:pPr>
-      <w:r>
-        <w:rPr>
-          <w:sz w:val="32"/>
-          <w:szCs w:val="32"/>
-          <w:lang w:val="en-US"/>
-        </w:rPr>
-        <w:t>Our revenue has gone through the …</w:t>
-      </w:r>
-      <w:r>
-        <w:rPr>
-          <w:sz w:val="32"/>
-          <w:szCs w:val="32"/>
-          <w:lang w:val="en-US"/>
-        </w:rPr>
-        <w:t>roof</w:t>
-      </w:r>
-      <w:r>
-        <w:rPr>
-          <w:sz w:val="32"/>
-          <w:szCs w:val="32"/>
-          <w:lang w:val="en-US"/>
-        </w:rPr>
-        <w:t>………………………….recently</w:t>
-      </w:r>
-    </w:p>
-    <w:p>
-      <w:pPr>
-        <w:rPr>
-          <w:sz w:val="32"/>
-          <w:szCs w:val="32"/>
-          <w:lang w:val="en-US"/>
-        </w:rPr>
-      </w:pPr>
-      <w:r>
-        <w:rPr>
-          <w:sz w:val="32"/>
-          <w:szCs w:val="32"/>
-          <w:lang w:val="en-US"/>
-        </w:rPr>
-        <w:t>We will have to face the …</w:t>
-      </w:r>
-      <w:r>
-        <w:rPr>
-          <w:sz w:val="32"/>
-          <w:szCs w:val="32"/>
-          <w:lang w:val="en-US"/>
-        </w:rPr>
-        <w:t>music</w:t>
-      </w:r>
-      <w:r>
-        <w:rPr>
-          <w:sz w:val="32"/>
-          <w:szCs w:val="32"/>
-          <w:lang w:val="en-US"/>
-        </w:rPr>
-        <w:t xml:space="preserve">……………………….if we don’t tackle that </w:t>
-      </w:r>
-    </w:p>
-    <w:p>
-      <w:pPr>
-        <w:rPr>
-          <w:sz w:val="32"/>
-          <w:szCs w:val="32"/>
-          <w:lang w:val="en-US"/>
-        </w:rPr>
-      </w:pPr>
-      <w:r>
-        <w:rPr>
-          <w:sz w:val="32"/>
-          <w:szCs w:val="32"/>
-          <w:lang w:val="en-US"/>
-        </w:rPr>
-        <w:t>It is far …</w:t>
-      </w:r>
-      <w:r>
-        <w:rPr>
-          <w:sz w:val="32"/>
-          <w:szCs w:val="32"/>
-          <w:lang w:val="en-US"/>
-        </w:rPr>
-        <w:t>cry</w:t>
-      </w:r>
-      <w:r>
-        <w:rPr>
-          <w:sz w:val="32"/>
-          <w:szCs w:val="32"/>
-          <w:lang w:val="en-US"/>
-        </w:rPr>
-        <w:t>……………………….from expected</w:t>
-      </w:r>
-    </w:p>
-    <w:p>
-      <w:pPr>
-        <w:rPr>
-          <w:sz w:val="32"/>
-          <w:szCs w:val="32"/>
-          <w:lang w:val="en-US"/>
-        </w:rPr>
-      </w:pPr>
-      <w:r>
-        <w:rPr>
-          <w:sz w:val="32"/>
-          <w:szCs w:val="32"/>
-          <w:lang w:val="en-US"/>
-        </w:rPr>
-        <w:t>You have messed …</w:t>
-      </w:r>
-      <w:r>
-        <w:rPr>
-          <w:sz w:val="32"/>
-          <w:szCs w:val="32"/>
-          <w:lang w:val="en-US"/>
-        </w:rPr>
-        <w:t>up</w:t>
-      </w:r>
-      <w:r>
-        <w:rPr>
-          <w:sz w:val="32"/>
-          <w:szCs w:val="32"/>
-          <w:lang w:val="en-US"/>
-        </w:rPr>
-        <w:t>……………………..We will have to p</w:t>
-      </w:r>
-      <w:r>
-        <w:rPr>
-          <w:sz w:val="32"/>
-          <w:szCs w:val="32"/>
-          <w:lang w:val="en-US"/>
-        </w:rPr>
-        <w:t>ic</w:t>
-      </w:r>
-      <w:r>
-        <w:rPr>
-          <w:sz w:val="32"/>
-          <w:szCs w:val="32"/>
-          <w:lang w:val="en-US"/>
-        </w:rPr>
-        <w:t>k</w:t>
-      </w:r>
-      <w:r>
-        <w:rPr>
-          <w:sz w:val="32"/>
-          <w:szCs w:val="32"/>
-          <w:lang w:val="en-US"/>
-        </w:rPr>
-        <w:t xml:space="preserve"> …</w:t>
-      </w:r>
-      <w:r>
-        <w:rPr>
-          <w:sz w:val="32"/>
-          <w:szCs w:val="32"/>
-          <w:lang w:val="en-US"/>
-        </w:rPr>
-        <w:t>up</w:t>
-      </w:r>
-      <w:r>
-        <w:rPr>
-          <w:sz w:val="32"/>
-          <w:szCs w:val="32"/>
-          <w:lang w:val="en-US"/>
-        </w:rPr>
-        <w:t>………</w:t>
-      </w:r>
-      <w:r>
-        <w:rPr>
-          <w:sz w:val="32"/>
-          <w:szCs w:val="32"/>
-          <w:lang w:val="en-US"/>
-        </w:rPr>
-        <w:t>…..</w:t>
-      </w:r>
-      <w:r>
-        <w:rPr>
-          <w:sz w:val="32"/>
-          <w:szCs w:val="32"/>
-          <w:lang w:val="en-US"/>
-        </w:rPr>
-        <w:t xml:space="preserve"> </w:t>
-      </w:r>
-      <w:r>
-        <w:rPr>
-          <w:sz w:val="32"/>
-          <w:szCs w:val="32"/>
-          <w:lang w:val="en-US"/>
-        </w:rPr>
-        <w:t>after you</w:t>
-      </w:r>
-    </w:p>
-    <w:p>
-      <w:pPr>
-        <w:rPr>
-          <w:sz w:val="32"/>
-          <w:szCs w:val="32"/>
-          <w:lang w:val="en-US"/>
-        </w:rPr>
-      </w:pPr>
-      <w:r>
-        <w:rPr>
-          <w:sz w:val="32"/>
-          <w:szCs w:val="32"/>
-          <w:lang w:val="en-US"/>
-        </w:rPr>
-        <w:t>We are …</w:t>
-      </w:r>
-      <w:r>
-        <w:rPr>
-          <w:sz w:val="32"/>
-          <w:szCs w:val="32"/>
-          <w:lang w:val="en-US"/>
-        </w:rPr>
-        <w:t>swamped</w:t>
-      </w:r>
-      <w:r>
-        <w:rPr>
-          <w:sz w:val="32"/>
-          <w:szCs w:val="32"/>
-          <w:lang w:val="en-US"/>
-        </w:rPr>
-        <w:t>………</w:t>
-      </w:r>
-      <w:r>
-        <w:rPr>
-          <w:sz w:val="32"/>
-          <w:szCs w:val="32"/>
-          <w:lang w:val="en-US"/>
-        </w:rPr>
-        <w:t>…………….. with documents. We need to ……</w:t>
-      </w:r>
-      <w:proofErr w:type="spellStart"/>
-      <w:r>
-        <w:rPr>
-          <w:sz w:val="32"/>
-          <w:szCs w:val="32"/>
-          <w:lang w:val="en-US"/>
-        </w:rPr>
-        <w:t>rool</w:t>
-      </w:r>
-      <w:proofErr w:type="spellEnd"/>
       <w:r>
         <w:rPr>
           <w:sz w:val="32"/>

</xml_diff>